<commit_message>
small edits to sign statement
</commit_message>
<xml_diff>
--- a/paper/pnas2014/signifiance-statement.docx
+++ b/paper/pnas2014/signifiance-statement.docx
@@ -17,19 +17,43 @@
         <w:rPr>
           <w:rFonts w:ascii="Times New Roman" w:hAnsi="Times New Roman" w:cs="Times New Roman"/>
         </w:rPr>
-        <w:t>Human communication is full of nonliteral language</w:t>
-      </w:r>
-      <w:r>
-        <w:rPr>
-          <w:rFonts w:ascii="Times New Roman" w:hAnsi="Times New Roman" w:cs="Times New Roman"/>
-        </w:rPr>
-        <w:t xml:space="preserve">, ranging from metaphor to irony and hyperbole. </w:t>
-      </w:r>
-      <w:r>
-        <w:rPr>
-          <w:rFonts w:ascii="Times New Roman" w:hAnsi="Times New Roman" w:cs="Times New Roman"/>
-        </w:rPr>
-        <w:t>How are people able to</w:t>
+        <w:t>Human communication is rife with</w:t>
+      </w:r>
+      <w:r>
+        <w:rPr>
+          <w:rFonts w:ascii="Times New Roman" w:hAnsi="Times New Roman" w:cs="Times New Roman"/>
+        </w:rPr>
+        <w:t xml:space="preserve"> nonliteral language</w:t>
+      </w:r>
+      <w:r>
+        <w:rPr>
+          <w:rFonts w:ascii="Times New Roman" w:hAnsi="Times New Roman" w:cs="Times New Roman"/>
+        </w:rPr>
+        <w:t xml:space="preserve">, ranging from metaphor to irony </w:t>
+      </w:r>
+      <w:r>
+        <w:rPr>
+          <w:rFonts w:ascii="Times New Roman" w:hAnsi="Times New Roman" w:cs="Times New Roman"/>
+        </w:rPr>
+        <w:t>to</w:t>
+      </w:r>
+      <w:r>
+        <w:rPr>
+          <w:rFonts w:ascii="Times New Roman" w:hAnsi="Times New Roman" w:cs="Times New Roman"/>
+        </w:rPr>
+        <w:t xml:space="preserve"> hyperbole. </w:t>
+      </w:r>
+      <w:r>
+        <w:rPr>
+          <w:rFonts w:ascii="Times New Roman" w:hAnsi="Times New Roman" w:cs="Times New Roman"/>
+        </w:rPr>
+        <w:t xml:space="preserve">How </w:t>
+      </w:r>
+      <w:r>
+        <w:rPr>
+          <w:rFonts w:ascii="Times New Roman" w:hAnsi="Times New Roman" w:cs="Times New Roman"/>
+        </w:rPr>
+        <w:t>do people</w:t>
       </w:r>
       <w:r>
         <w:rPr>
@@ -41,7 +65,19 @@
         <w:rPr>
           <w:rFonts w:ascii="Times New Roman" w:hAnsi="Times New Roman" w:cs="Times New Roman"/>
         </w:rPr>
-        <w:t>o beyond the literal meaning of an utterance to infer the speaker’s intended meaning</w:t>
+        <w:t>o</w:t>
+      </w:r>
+      <w:r>
+        <w:rPr>
+          <w:rFonts w:ascii="Times New Roman" w:hAnsi="Times New Roman" w:cs="Times New Roman"/>
+        </w:rPr>
+        <w:t xml:space="preserve"> so far</w:t>
+      </w:r>
+      <w:r>
+        <w:rPr>
+          <w:rFonts w:ascii="Times New Roman" w:hAnsi="Times New Roman" w:cs="Times New Roman"/>
+        </w:rPr>
+        <w:t xml:space="preserve"> beyond the literal meaning of an utterance to infer the speaker’s intended meaning</w:t>
       </w:r>
       <w:r>
         <w:rPr>
@@ -65,6 +101,12 @@
         <w:rPr>
           <w:rFonts w:ascii="Times New Roman" w:hAnsi="Times New Roman" w:cs="Times New Roman"/>
         </w:rPr>
+        <w:t xml:space="preserve">hyperbolic and other </w:t>
+      </w:r>
+      <w:r>
+        <w:rPr>
+          <w:rFonts w:ascii="Times New Roman" w:hAnsi="Times New Roman" w:cs="Times New Roman"/>
+        </w:rPr>
         <w:t>nonliteral</w:t>
       </w:r>
       <w:r>
@@ -77,67 +119,7 @@
         <w:rPr>
           <w:rFonts w:ascii="Times New Roman" w:hAnsi="Times New Roman" w:cs="Times New Roman"/>
         </w:rPr>
-        <w:t xml:space="preserve"> such as hyperbole (e.g. “That watch cost ten thousand dollars</w:t>
-      </w:r>
-      <w:r>
-        <w:rPr>
-          <w:rFonts w:ascii="Times New Roman" w:hAnsi="Times New Roman" w:cs="Times New Roman"/>
-        </w:rPr>
-        <w:t>.</w:t>
-      </w:r>
-      <w:r>
-        <w:rPr>
-          <w:rFonts w:ascii="Times New Roman" w:hAnsi="Times New Roman" w:cs="Times New Roman"/>
-        </w:rPr>
-        <w:t>”)</w:t>
-      </w:r>
-      <w:r>
-        <w:rPr>
-          <w:rFonts w:ascii="Times New Roman" w:hAnsi="Times New Roman" w:cs="Times New Roman"/>
-        </w:rPr>
         <w:t xml:space="preserve"> </w:t>
-      </w:r>
-      <w:r>
-        <w:rPr>
-          <w:rFonts w:ascii="Times New Roman" w:hAnsi="Times New Roman" w:cs="Times New Roman"/>
-        </w:rPr>
-        <w:t xml:space="preserve">We show that our model predicts humans’ interpretation of </w:t>
-      </w:r>
-      <w:r>
-        <w:rPr>
-          <w:rFonts w:ascii="Times New Roman" w:hAnsi="Times New Roman" w:cs="Times New Roman"/>
-        </w:rPr>
-        <w:t xml:space="preserve">hyperbole </w:t>
-      </w:r>
-      <w:r>
-        <w:rPr>
-          <w:rFonts w:ascii="Times New Roman" w:hAnsi="Times New Roman" w:cs="Times New Roman"/>
-        </w:rPr>
-        <w:t xml:space="preserve">and </w:t>
-      </w:r>
-      <w:r>
-        <w:rPr>
-          <w:rFonts w:ascii="Times New Roman" w:hAnsi="Times New Roman" w:cs="Times New Roman"/>
-        </w:rPr>
-        <w:t xml:space="preserve">its </w:t>
-      </w:r>
-      <w:r>
-        <w:rPr>
-          <w:rFonts w:ascii="Times New Roman" w:hAnsi="Times New Roman" w:cs="Times New Roman"/>
-        </w:rPr>
-        <w:t xml:space="preserve">rhetorical effects </w:t>
-      </w:r>
-      <w:r>
-        <w:rPr>
-          <w:rFonts w:ascii="Times New Roman" w:hAnsi="Times New Roman" w:cs="Times New Roman"/>
-        </w:rPr>
-        <w:t>with high accuracy. Our model integrates background knowledge, principles of communication, and communicative goals to</w:t>
-      </w:r>
-      <w:r>
-        <w:rPr>
-          <w:rFonts w:ascii="Times New Roman" w:hAnsi="Times New Roman" w:cs="Times New Roman"/>
-        </w:rPr>
-        <w:t xml:space="preserve"> explain the computational</w:t>
       </w:r>
       <w:bookmarkStart w:id="0" w:name="_GoBack"/>
       <w:bookmarkEnd w:id="0"/>
@@ -145,7 +127,79 @@
         <w:rPr>
           <w:rFonts w:ascii="Times New Roman" w:hAnsi="Times New Roman" w:cs="Times New Roman"/>
         </w:rPr>
-        <w:t xml:space="preserve"> basis of nonliteral language understanding</w:t>
+        <w:t>(e.g. “That watch cost ten thousand dollars</w:t>
+      </w:r>
+      <w:r>
+        <w:rPr>
+          <w:rFonts w:ascii="Times New Roman" w:hAnsi="Times New Roman" w:cs="Times New Roman"/>
+        </w:rPr>
+        <w:t>.</w:t>
+      </w:r>
+      <w:r>
+        <w:rPr>
+          <w:rFonts w:ascii="Times New Roman" w:hAnsi="Times New Roman" w:cs="Times New Roman"/>
+        </w:rPr>
+        <w:t>”)</w:t>
+      </w:r>
+      <w:r>
+        <w:rPr>
+          <w:rFonts w:ascii="Times New Roman" w:hAnsi="Times New Roman" w:cs="Times New Roman"/>
+        </w:rPr>
+        <w:t xml:space="preserve"> </w:t>
+      </w:r>
+      <w:r>
+        <w:rPr>
+          <w:rFonts w:ascii="Times New Roman" w:hAnsi="Times New Roman" w:cs="Times New Roman"/>
+        </w:rPr>
+        <w:t xml:space="preserve">We show that our model predicts humans’ interpretation of </w:t>
+      </w:r>
+      <w:r>
+        <w:rPr>
+          <w:rFonts w:ascii="Times New Roman" w:hAnsi="Times New Roman" w:cs="Times New Roman"/>
+        </w:rPr>
+        <w:t xml:space="preserve">hyperbole </w:t>
+      </w:r>
+      <w:r>
+        <w:rPr>
+          <w:rFonts w:ascii="Times New Roman" w:hAnsi="Times New Roman" w:cs="Times New Roman"/>
+        </w:rPr>
+        <w:t xml:space="preserve">and </w:t>
+      </w:r>
+      <w:r>
+        <w:rPr>
+          <w:rFonts w:ascii="Times New Roman" w:hAnsi="Times New Roman" w:cs="Times New Roman"/>
+        </w:rPr>
+        <w:t xml:space="preserve">its </w:t>
+      </w:r>
+      <w:r>
+        <w:rPr>
+          <w:rFonts w:ascii="Times New Roman" w:hAnsi="Times New Roman" w:cs="Times New Roman"/>
+        </w:rPr>
+        <w:t xml:space="preserve">rhetorical effects </w:t>
+      </w:r>
+      <w:r>
+        <w:rPr>
+          <w:rFonts w:ascii="Times New Roman" w:hAnsi="Times New Roman" w:cs="Times New Roman"/>
+        </w:rPr>
+        <w:t xml:space="preserve">with high accuracy. Our model integrates background knowledge, principles of communication, and </w:t>
+      </w:r>
+      <w:r>
+        <w:rPr>
+          <w:rFonts w:ascii="Times New Roman" w:hAnsi="Times New Roman" w:cs="Times New Roman"/>
+        </w:rPr>
+        <w:t xml:space="preserve">reasoning about </w:t>
+      </w:r>
+      <w:r>
+        <w:rPr>
+          <w:rFonts w:ascii="Times New Roman" w:hAnsi="Times New Roman" w:cs="Times New Roman"/>
+        </w:rPr>
+        <w:t>communicative goals to</w:t>
+      </w:r>
+      <w:r>
+        <w:rPr>
+          <w:rFonts w:ascii="Times New Roman" w:hAnsi="Times New Roman" w:cs="Times New Roman"/>
+        </w:rPr>
+        <w:t xml:space="preserve"> explain the computational basis of nonliteral language understanding</w:t>
       </w:r>
       <w:r>
         <w:rPr>

</xml_diff>